<commit_message>
Some of the tutorial questions
i'm bad at them
</commit_message>
<xml_diff>
--- a/TutorialSols/Week8TutorialQuestions.docx
+++ b/TutorialSols/Week8TutorialQuestions.docx
@@ -1,6 +1,6 @@
 
 <file path=word/document.xml><?xml version="1.0" encoding="utf-8"?>
-<w:document xmlns:wpc="http://schemas.microsoft.com/office/word/2010/wordprocessingCanvas" xmlns:cx="http://schemas.microsoft.com/office/drawing/2014/chartex" xmlns:cx1="http://schemas.microsoft.com/office/drawing/2015/9/8/chartex" xmlns:cx2="http://schemas.microsoft.com/office/drawing/2015/10/21/chartex" xmlns:mc="http://schemas.openxmlformats.org/markup-compatibility/2006" xmlns:o="urn:schemas-microsoft-com:office:office" xmlns:r="http://schemas.openxmlformats.org/officeDocument/2006/relationships" xmlns:m="http://schemas.openxmlformats.org/officeDocument/2006/math" xmlns:v="urn:schemas-microsoft-com:vml" xmlns:wp14="http://schemas.microsoft.com/office/word/2010/wordprocessingDrawing" xmlns:wp="http://schemas.openxmlformats.org/drawingml/2006/wordprocessingDrawing" xmlns:w10="urn:schemas-microsoft-com:office:word" xmlns:w="http://schemas.openxmlformats.org/wordprocessingml/2006/main" xmlns:w14="http://schemas.microsoft.com/office/word/2010/wordml" xmlns:w15="http://schemas.microsoft.com/office/word/2012/wordml" xmlns:w16se="http://schemas.microsoft.com/office/word/2015/wordml/symex" xmlns:wpg="http://schemas.microsoft.com/office/word/2010/wordprocessingGroup" xmlns:wpi="http://schemas.microsoft.com/office/word/2010/wordprocessingInk" xmlns:wne="http://schemas.microsoft.com/office/word/2006/wordml" xmlns:wps="http://schemas.microsoft.com/office/word/2010/wordprocessingShape" mc:Ignorable="w14 w15 w16se wp14">
+<w:document xmlns:wpc="http://schemas.microsoft.com/office/word/2010/wordprocessingCanvas" xmlns:mc="http://schemas.openxmlformats.org/markup-compatibility/2006" xmlns:o="urn:schemas-microsoft-com:office:office" xmlns:r="http://schemas.openxmlformats.org/officeDocument/2006/relationships" xmlns:m="http://schemas.openxmlformats.org/officeDocument/2006/math" xmlns:v="urn:schemas-microsoft-com:vml" xmlns:wp14="http://schemas.microsoft.com/office/word/2010/wordprocessingDrawing" xmlns:wp="http://schemas.openxmlformats.org/drawingml/2006/wordprocessingDrawing" xmlns:w10="urn:schemas-microsoft-com:office:word" xmlns:w="http://schemas.openxmlformats.org/wordprocessingml/2006/main" xmlns:w14="http://schemas.microsoft.com/office/word/2010/wordml" xmlns:w15="http://schemas.microsoft.com/office/word/2012/wordml" xmlns:wpg="http://schemas.microsoft.com/office/word/2010/wordprocessingGroup" xmlns:wpi="http://schemas.microsoft.com/office/word/2010/wordprocessingInk" xmlns:wne="http://schemas.microsoft.com/office/word/2006/wordml" xmlns:wps="http://schemas.microsoft.com/office/word/2010/wordprocessingShape" mc:Ignorable="w14 w15 wp14">
   <w:body>
     <w:p>
       <w:pPr>
@@ -9,7 +9,6 @@
           <w:u w:val="single"/>
         </w:rPr>
       </w:pPr>
-      <w:bookmarkStart w:id="0" w:name="_GoBack"/>
       <w:r>
         <w:rPr>
           <w:b/>
@@ -18,7 +17,6 @@
         <w:t>Week 8 Tutorial Questions</w:t>
       </w:r>
     </w:p>
-    <w:bookmarkEnd w:id="0"/>
     <w:p>
       <w:r>
         <w:t xml:space="preserve">6.2 In the development of the </w:t>
@@ -32,6 +30,7 @@
         <w:t xml:space="preserve"> reflection model, why do we not consider light sources being obscured from the surface by other surfaces in our reflection model? </w:t>
       </w:r>
     </w:p>
+    <w:p/>
     <w:p>
       <w:r>
         <w:t xml:space="preserve">6.3 The Phone reflection model uses four vectors to calculate a </w:t>
@@ -46,14 +45,1021 @@
       </w:r>
     </w:p>
     <w:p>
+      <w:pPr>
+        <w:rPr>
+          <w:b/>
+        </w:rPr>
+      </w:pPr>
+      <w:r>
+        <w:rPr>
+          <w:b/>
+        </w:rPr>
+        <w:t>Four vectors:</w:t>
+      </w:r>
+    </w:p>
+    <w:p>
+      <w:pPr>
+        <w:rPr>
+          <w:b/>
+        </w:rPr>
+      </w:pPr>
+      <w:r>
+        <w:rPr>
+          <w:b/>
+        </w:rPr>
+        <w:t>Light source, Viewer, normal, and reflector</w:t>
+      </w:r>
+      <w:r>
+        <w:rPr>
+          <w:b/>
+        </w:rPr>
+        <w:t>, these four vectors are required in order to complete the three different components: Diffuse, specular and ambient</w:t>
+      </w:r>
+    </w:p>
+    <w:p>
       <w:r>
         <w:t xml:space="preserve">6.4 How should the distance between the viewer and the surface enter the rendering calculations? </w:t>
+      </w:r>
+    </w:p>
+    <w:p>
+      <w:pPr>
+        <w:rPr>
+          <w:rFonts w:eastAsiaTheme="minorEastAsia"/>
+          <w:b/>
+        </w:rPr>
+      </w:pPr>
+      <w:r>
+        <w:rPr>
+          <w:b/>
+        </w:rPr>
+        <w:t xml:space="preserve">Add a factor of the form </w:t>
+      </w:r>
+      <m:oMath>
+        <m:f>
+          <m:fPr>
+            <m:ctrlPr>
+              <w:rPr>
+                <w:rFonts w:ascii="Cambria Math" w:hAnsi="Cambria Math"/>
+                <w:b/>
+                <w:i/>
+              </w:rPr>
+            </m:ctrlPr>
+          </m:fPr>
+          <m:num>
+            <m:r>
+              <m:rPr>
+                <m:sty m:val="bi"/>
+              </m:rPr>
+              <w:rPr>
+                <w:rFonts w:ascii="Cambria Math" w:hAnsi="Cambria Math"/>
+              </w:rPr>
+              <m:t>1</m:t>
+            </m:r>
+          </m:num>
+          <m:den>
+            <m:r>
+              <m:rPr>
+                <m:sty m:val="bi"/>
+              </m:rPr>
+              <w:rPr>
+                <w:rFonts w:ascii="Cambria Math" w:hAnsi="Cambria Math"/>
+              </w:rPr>
+              <m:t>a+bd+c</m:t>
+            </m:r>
+            <m:sSup>
+              <m:sSupPr>
+                <m:ctrlPr>
+                  <w:rPr>
+                    <w:rFonts w:ascii="Cambria Math" w:hAnsi="Cambria Math"/>
+                    <w:b/>
+                    <w:i/>
+                  </w:rPr>
+                </m:ctrlPr>
+              </m:sSupPr>
+              <m:e>
+                <m:r>
+                  <m:rPr>
+                    <m:sty m:val="bi"/>
+                  </m:rPr>
+                  <w:rPr>
+                    <w:rFonts w:ascii="Cambria Math" w:hAnsi="Cambria Math"/>
+                  </w:rPr>
+                  <m:t>d</m:t>
+                </m:r>
+              </m:e>
+              <m:sup>
+                <m:r>
+                  <m:rPr>
+                    <m:sty m:val="bi"/>
+                  </m:rPr>
+                  <w:rPr>
+                    <w:rFonts w:ascii="Cambria Math" w:hAnsi="Cambria Math"/>
+                  </w:rPr>
+                  <m:t>2</m:t>
+                </m:r>
+              </m:sup>
+            </m:sSup>
+          </m:den>
+        </m:f>
+      </m:oMath>
+      <w:r>
+        <w:rPr>
+          <w:rFonts w:eastAsiaTheme="minorEastAsia"/>
+          <w:b/>
+        </w:rPr>
+        <w:t xml:space="preserve"> to the diffuse and specular forms. “The light from a point source that reaches a surface is inversely proportional to the square of the distance between them”</w:t>
       </w:r>
     </w:p>
     <w:p>
       <w:r>
         <w:t>6.7 Let φ be the angle between the normal and the halfway vector, ϕ be the angle between the viewer and the reflection angle, and θ be the angle between the normal and the light source. Show that if v lies in the same plane as l, n, and r, then the halfway angle satisfies ϕ = 2φ.</w:t>
       </w:r>
+    </w:p>
+    <w:p>
+      <w:r>
+        <w:rPr>
+          <w:noProof/>
+          <w:lang w:eastAsia="ja-JP"/>
+        </w:rPr>
+        <mc:AlternateContent>
+          <mc:Choice Requires="wpc">
+            <w:drawing>
+              <wp:inline distT="0" distB="0" distL="0" distR="0">
+                <wp:extent cx="2982036" cy="1862455"/>
+                <wp:effectExtent l="0" t="0" r="0" b="0"/>
+                <wp:docPr id="1" name="Canvas 1"/>
+                <wp:cNvGraphicFramePr>
+                  <a:graphicFrameLocks xmlns:a="http://schemas.openxmlformats.org/drawingml/2006/main" noChangeAspect="1"/>
+                </wp:cNvGraphicFramePr>
+                <a:graphic xmlns:a="http://schemas.openxmlformats.org/drawingml/2006/main">
+                  <a:graphicData uri="http://schemas.microsoft.com/office/word/2010/wordprocessingCanvas">
+                    <wpc:wpc>
+                      <wpc:bg/>
+                      <wpc:whole/>
+                      <wps:wsp>
+                        <wps:cNvPr id="2" name="Oval 2"/>
+                        <wps:cNvSpPr/>
+                        <wps:spPr>
+                          <a:xfrm>
+                            <a:off x="1357953" y="1589965"/>
+                            <a:ext cx="156949" cy="136478"/>
+                          </a:xfrm>
+                          <a:prstGeom prst="ellipse">
+                            <a:avLst/>
+                          </a:prstGeom>
+                        </wps:spPr>
+                        <wps:style>
+                          <a:lnRef idx="2">
+                            <a:schemeClr val="accent1">
+                              <a:shade val="50000"/>
+                            </a:schemeClr>
+                          </a:lnRef>
+                          <a:fillRef idx="1">
+                            <a:schemeClr val="accent1"/>
+                          </a:fillRef>
+                          <a:effectRef idx="0">
+                            <a:schemeClr val="accent1"/>
+                          </a:effectRef>
+                          <a:fontRef idx="minor">
+                            <a:schemeClr val="lt1"/>
+                          </a:fontRef>
+                        </wps:style>
+                        <wps:bodyPr rot="0" spcFirstLastPara="0" vertOverflow="overflow" horzOverflow="overflow" vert="horz" wrap="square" lIns="91440" tIns="45720" rIns="91440" bIns="45720" numCol="1" spcCol="0" rtlCol="0" fromWordArt="0" anchor="ctr" anchorCtr="0" forceAA="0" compatLnSpc="1">
+                          <a:prstTxWarp prst="textNoShape">
+                            <a:avLst/>
+                          </a:prstTxWarp>
+                          <a:noAutofit/>
+                        </wps:bodyPr>
+                      </wps:wsp>
+                      <wps:wsp>
+                        <wps:cNvPr id="3" name="Straight Arrow Connector 3"/>
+                        <wps:cNvCnPr>
+                          <a:stCxn id="2" idx="0"/>
+                        </wps:cNvCnPr>
+                        <wps:spPr>
+                          <a:xfrm flipH="1" flipV="1">
+                            <a:off x="443553" y="634622"/>
+                            <a:ext cx="992875" cy="955343"/>
+                          </a:xfrm>
+                          <a:prstGeom prst="straightConnector1">
+                            <a:avLst/>
+                          </a:prstGeom>
+                          <a:ln>
+                            <a:tailEnd type="triangle"/>
+                          </a:ln>
+                        </wps:spPr>
+                        <wps:style>
+                          <a:lnRef idx="1">
+                            <a:schemeClr val="accent1"/>
+                          </a:lnRef>
+                          <a:fillRef idx="0">
+                            <a:schemeClr val="accent1"/>
+                          </a:fillRef>
+                          <a:effectRef idx="0">
+                            <a:schemeClr val="accent1"/>
+                          </a:effectRef>
+                          <a:fontRef idx="minor">
+                            <a:schemeClr val="tx1"/>
+                          </a:fontRef>
+                        </wps:style>
+                        <wps:bodyPr/>
+                      </wps:wsp>
+                      <wps:wsp>
+                        <wps:cNvPr id="4" name="Straight Arrow Connector 4"/>
+                        <wps:cNvCnPr>
+                          <a:stCxn id="2" idx="0"/>
+                        </wps:cNvCnPr>
+                        <wps:spPr>
+                          <a:xfrm flipH="1" flipV="1">
+                            <a:off x="1419368" y="464025"/>
+                            <a:ext cx="17060" cy="1125940"/>
+                          </a:xfrm>
+                          <a:prstGeom prst="straightConnector1">
+                            <a:avLst/>
+                          </a:prstGeom>
+                          <a:ln>
+                            <a:tailEnd type="triangle"/>
+                          </a:ln>
+                        </wps:spPr>
+                        <wps:style>
+                          <a:lnRef idx="1">
+                            <a:schemeClr val="accent1"/>
+                          </a:lnRef>
+                          <a:fillRef idx="0">
+                            <a:schemeClr val="accent1"/>
+                          </a:fillRef>
+                          <a:effectRef idx="0">
+                            <a:schemeClr val="accent1"/>
+                          </a:effectRef>
+                          <a:fontRef idx="minor">
+                            <a:schemeClr val="tx1"/>
+                          </a:fontRef>
+                        </wps:style>
+                        <wps:bodyPr/>
+                      </wps:wsp>
+                      <wps:wsp>
+                        <wps:cNvPr id="5" name="Straight Arrow Connector 5"/>
+                        <wps:cNvCnPr/>
+                        <wps:spPr>
+                          <a:xfrm flipV="1">
+                            <a:off x="1429604" y="982640"/>
+                            <a:ext cx="1211238" cy="614149"/>
+                          </a:xfrm>
+                          <a:prstGeom prst="straightConnector1">
+                            <a:avLst/>
+                          </a:prstGeom>
+                          <a:ln>
+                            <a:tailEnd type="triangle"/>
+                          </a:ln>
+                        </wps:spPr>
+                        <wps:style>
+                          <a:lnRef idx="1">
+                            <a:schemeClr val="accent1"/>
+                          </a:lnRef>
+                          <a:fillRef idx="0">
+                            <a:schemeClr val="accent1"/>
+                          </a:fillRef>
+                          <a:effectRef idx="0">
+                            <a:schemeClr val="accent1"/>
+                          </a:effectRef>
+                          <a:fontRef idx="minor">
+                            <a:schemeClr val="tx1"/>
+                          </a:fontRef>
+                        </wps:style>
+                        <wps:bodyPr/>
+                      </wps:wsp>
+                      <wps:wsp>
+                        <wps:cNvPr id="6" name="Straight Arrow Connector 6"/>
+                        <wps:cNvCnPr>
+                          <a:stCxn id="2" idx="0"/>
+                        </wps:cNvCnPr>
+                        <wps:spPr>
+                          <a:xfrm flipV="1">
+                            <a:off x="1436428" y="743804"/>
+                            <a:ext cx="965579" cy="846161"/>
+                          </a:xfrm>
+                          <a:prstGeom prst="straightConnector1">
+                            <a:avLst/>
+                          </a:prstGeom>
+                          <a:ln>
+                            <a:tailEnd type="triangle"/>
+                          </a:ln>
+                        </wps:spPr>
+                        <wps:style>
+                          <a:lnRef idx="1">
+                            <a:schemeClr val="accent1"/>
+                          </a:lnRef>
+                          <a:fillRef idx="0">
+                            <a:schemeClr val="accent1"/>
+                          </a:fillRef>
+                          <a:effectRef idx="0">
+                            <a:schemeClr val="accent1"/>
+                          </a:effectRef>
+                          <a:fontRef idx="minor">
+                            <a:schemeClr val="tx1"/>
+                          </a:fontRef>
+                        </wps:style>
+                        <wps:bodyPr/>
+                      </wps:wsp>
+                      <wps:wsp>
+                        <wps:cNvPr id="7" name="Straight Arrow Connector 7"/>
+                        <wps:cNvCnPr>
+                          <a:stCxn id="2" idx="0"/>
+                        </wps:cNvCnPr>
+                        <wps:spPr>
+                          <a:xfrm flipV="1">
+                            <a:off x="1436428" y="504968"/>
+                            <a:ext cx="303662" cy="1084997"/>
+                          </a:xfrm>
+                          <a:prstGeom prst="straightConnector1">
+                            <a:avLst/>
+                          </a:prstGeom>
+                          <a:ln>
+                            <a:tailEnd type="triangle"/>
+                          </a:ln>
+                        </wps:spPr>
+                        <wps:style>
+                          <a:lnRef idx="1">
+                            <a:schemeClr val="accent1"/>
+                          </a:lnRef>
+                          <a:fillRef idx="0">
+                            <a:schemeClr val="accent1"/>
+                          </a:fillRef>
+                          <a:effectRef idx="0">
+                            <a:schemeClr val="accent1"/>
+                          </a:effectRef>
+                          <a:fontRef idx="minor">
+                            <a:schemeClr val="tx1"/>
+                          </a:fontRef>
+                        </wps:style>
+                        <wps:bodyPr/>
+                      </wps:wsp>
+                      <wps:wsp>
+                        <wps:cNvPr id="8" name="Text Box 8"/>
+                        <wps:cNvSpPr txBox="1"/>
+                        <wps:spPr>
+                          <a:xfrm>
+                            <a:off x="484495" y="470754"/>
+                            <a:ext cx="221615" cy="273050"/>
+                          </a:xfrm>
+                          <a:prstGeom prst="rect">
+                            <a:avLst/>
+                          </a:prstGeom>
+                          <a:noFill/>
+                          <a:ln w="6350">
+                            <a:noFill/>
+                          </a:ln>
+                          <a:effectLst/>
+                        </wps:spPr>
+                        <wps:style>
+                          <a:lnRef idx="0">
+                            <a:schemeClr val="accent1"/>
+                          </a:lnRef>
+                          <a:fillRef idx="0">
+                            <a:schemeClr val="accent1"/>
+                          </a:fillRef>
+                          <a:effectRef idx="0">
+                            <a:schemeClr val="accent1"/>
+                          </a:effectRef>
+                          <a:fontRef idx="minor">
+                            <a:schemeClr val="dk1"/>
+                          </a:fontRef>
+                        </wps:style>
+                        <wps:txbx>
+                          <w:txbxContent>
+                            <w:p>
+                              <w:proofErr w:type="gramStart"/>
+                              <w:r>
+                                <w:t>l</w:t>
+                              </w:r>
+                              <w:proofErr w:type="gramEnd"/>
+                            </w:p>
+                          </w:txbxContent>
+                        </wps:txbx>
+                        <wps:bodyPr rot="0" spcFirstLastPara="0" vertOverflow="overflow" horzOverflow="overflow" vert="horz" wrap="none" lIns="91440" tIns="45720" rIns="91440" bIns="45720" numCol="1" spcCol="0" rtlCol="0" fromWordArt="0" anchor="t" anchorCtr="0" forceAA="0" compatLnSpc="1">
+                          <a:prstTxWarp prst="textNoShape">
+                            <a:avLst/>
+                          </a:prstTxWarp>
+                          <a:noAutofit/>
+                        </wps:bodyPr>
+                      </wps:wsp>
+                      <wps:wsp>
+                        <wps:cNvPr id="9" name="Text Box 8"/>
+                        <wps:cNvSpPr txBox="1"/>
+                        <wps:spPr>
+                          <a:xfrm>
+                            <a:off x="1292293" y="225094"/>
+                            <a:ext cx="258445" cy="273050"/>
+                          </a:xfrm>
+                          <a:prstGeom prst="rect">
+                            <a:avLst/>
+                          </a:prstGeom>
+                          <a:noFill/>
+                          <a:ln w="6350">
+                            <a:noFill/>
+                          </a:ln>
+                          <a:effectLst/>
+                        </wps:spPr>
+                        <wps:style>
+                          <a:lnRef idx="0">
+                            <a:schemeClr val="accent1"/>
+                          </a:lnRef>
+                          <a:fillRef idx="0">
+                            <a:schemeClr val="accent1"/>
+                          </a:fillRef>
+                          <a:effectRef idx="0">
+                            <a:schemeClr val="accent1"/>
+                          </a:effectRef>
+                          <a:fontRef idx="minor">
+                            <a:schemeClr val="dk1"/>
+                          </a:fontRef>
+                        </wps:style>
+                        <wps:txbx>
+                          <w:txbxContent>
+                            <w:p>
+                              <w:pPr>
+                                <w:pStyle w:val="NormalWeb"/>
+                                <w:spacing w:before="0" w:beforeAutospacing="0" w:after="160" w:afterAutospacing="0" w:line="256" w:lineRule="auto"/>
+                              </w:pPr>
+                              <w:proofErr w:type="gramStart"/>
+                              <w:r>
+                                <w:rPr>
+                                  <w:rFonts w:eastAsia="Calibri"/>
+                                  <w:sz w:val="22"/>
+                                  <w:szCs w:val="22"/>
+                                </w:rPr>
+                                <w:t>n</w:t>
+                              </w:r>
+                              <w:proofErr w:type="gramEnd"/>
+                            </w:p>
+                          </w:txbxContent>
+                        </wps:txbx>
+                        <wps:bodyPr rot="0" spcFirstLastPara="0" vert="horz" wrap="none" lIns="91440" tIns="45720" rIns="91440" bIns="45720" numCol="1" spcCol="0" rtlCol="0" fromWordArt="0" anchor="t" anchorCtr="0" forceAA="0" compatLnSpc="1">
+                          <a:prstTxWarp prst="textNoShape">
+                            <a:avLst/>
+                          </a:prstTxWarp>
+                          <a:noAutofit/>
+                        </wps:bodyPr>
+                      </wps:wsp>
+                      <wps:wsp>
+                        <wps:cNvPr id="10" name="Text Box 8"/>
+                        <wps:cNvSpPr txBox="1"/>
+                        <wps:spPr>
+                          <a:xfrm>
+                            <a:off x="1708550" y="296006"/>
+                            <a:ext cx="258445" cy="273050"/>
+                          </a:xfrm>
+                          <a:prstGeom prst="rect">
+                            <a:avLst/>
+                          </a:prstGeom>
+                          <a:noFill/>
+                          <a:ln w="6350">
+                            <a:noFill/>
+                          </a:ln>
+                          <a:effectLst/>
+                        </wps:spPr>
+                        <wps:style>
+                          <a:lnRef idx="0">
+                            <a:schemeClr val="accent1"/>
+                          </a:lnRef>
+                          <a:fillRef idx="0">
+                            <a:schemeClr val="accent1"/>
+                          </a:fillRef>
+                          <a:effectRef idx="0">
+                            <a:schemeClr val="accent1"/>
+                          </a:effectRef>
+                          <a:fontRef idx="minor">
+                            <a:schemeClr val="dk1"/>
+                          </a:fontRef>
+                        </wps:style>
+                        <wps:txbx>
+                          <w:txbxContent>
+                            <w:p>
+                              <w:pPr>
+                                <w:pStyle w:val="NormalWeb"/>
+                                <w:spacing w:before="0" w:beforeAutospacing="0" w:after="160" w:afterAutospacing="0" w:line="254" w:lineRule="auto"/>
+                              </w:pPr>
+                              <w:proofErr w:type="gramStart"/>
+                              <w:r>
+                                <w:rPr>
+                                  <w:rFonts w:eastAsia="Calibri"/>
+                                  <w:sz w:val="22"/>
+                                  <w:szCs w:val="22"/>
+                                </w:rPr>
+                                <w:t>h</w:t>
+                              </w:r>
+                              <w:proofErr w:type="gramEnd"/>
+                            </w:p>
+                          </w:txbxContent>
+                        </wps:txbx>
+                        <wps:bodyPr rot="0" spcFirstLastPara="0" vert="horz" wrap="none" lIns="91440" tIns="45720" rIns="91440" bIns="45720" numCol="1" spcCol="0" rtlCol="0" fromWordArt="0" anchor="t" anchorCtr="0" forceAA="0" compatLnSpc="1">
+                          <a:prstTxWarp prst="textNoShape">
+                            <a:avLst/>
+                          </a:prstTxWarp>
+                          <a:noAutofit/>
+                        </wps:bodyPr>
+                      </wps:wsp>
+                      <wps:wsp>
+                        <wps:cNvPr id="11" name="Text Box 8"/>
+                        <wps:cNvSpPr txBox="1"/>
+                        <wps:spPr>
+                          <a:xfrm>
+                            <a:off x="2363642" y="487075"/>
+                            <a:ext cx="236220" cy="273050"/>
+                          </a:xfrm>
+                          <a:prstGeom prst="rect">
+                            <a:avLst/>
+                          </a:prstGeom>
+                          <a:noFill/>
+                          <a:ln w="6350">
+                            <a:noFill/>
+                          </a:ln>
+                          <a:effectLst/>
+                        </wps:spPr>
+                        <wps:style>
+                          <a:lnRef idx="0">
+                            <a:schemeClr val="accent1"/>
+                          </a:lnRef>
+                          <a:fillRef idx="0">
+                            <a:schemeClr val="accent1"/>
+                          </a:fillRef>
+                          <a:effectRef idx="0">
+                            <a:schemeClr val="accent1"/>
+                          </a:effectRef>
+                          <a:fontRef idx="minor">
+                            <a:schemeClr val="dk1"/>
+                          </a:fontRef>
+                        </wps:style>
+                        <wps:txbx>
+                          <w:txbxContent>
+                            <w:p>
+                              <w:pPr>
+                                <w:pStyle w:val="NormalWeb"/>
+                                <w:spacing w:before="0" w:beforeAutospacing="0" w:after="160" w:afterAutospacing="0" w:line="252" w:lineRule="auto"/>
+                              </w:pPr>
+                              <w:proofErr w:type="gramStart"/>
+                              <w:r>
+                                <w:rPr>
+                                  <w:rFonts w:eastAsia="Calibri"/>
+                                  <w:sz w:val="22"/>
+                                  <w:szCs w:val="22"/>
+                                </w:rPr>
+                                <w:t>r</w:t>
+                              </w:r>
+                              <w:proofErr w:type="gramEnd"/>
+                            </w:p>
+                          </w:txbxContent>
+                        </wps:txbx>
+                        <wps:bodyPr rot="0" spcFirstLastPara="0" vert="horz" wrap="none" lIns="91440" tIns="45720" rIns="91440" bIns="45720" numCol="1" spcCol="0" rtlCol="0" fromWordArt="0" anchor="t" anchorCtr="0" forceAA="0" compatLnSpc="1">
+                          <a:prstTxWarp prst="textNoShape">
+                            <a:avLst/>
+                          </a:prstTxWarp>
+                          <a:noAutofit/>
+                        </wps:bodyPr>
+                      </wps:wsp>
+                      <wps:wsp>
+                        <wps:cNvPr id="12" name="Text Box 8"/>
+                        <wps:cNvSpPr txBox="1"/>
+                        <wps:spPr>
+                          <a:xfrm>
+                            <a:off x="2629774" y="794150"/>
+                            <a:ext cx="258445" cy="273050"/>
+                          </a:xfrm>
+                          <a:prstGeom prst="rect">
+                            <a:avLst/>
+                          </a:prstGeom>
+                          <a:noFill/>
+                          <a:ln w="6350">
+                            <a:noFill/>
+                          </a:ln>
+                          <a:effectLst/>
+                        </wps:spPr>
+                        <wps:style>
+                          <a:lnRef idx="0">
+                            <a:schemeClr val="accent1"/>
+                          </a:lnRef>
+                          <a:fillRef idx="0">
+                            <a:schemeClr val="accent1"/>
+                          </a:fillRef>
+                          <a:effectRef idx="0">
+                            <a:schemeClr val="accent1"/>
+                          </a:effectRef>
+                          <a:fontRef idx="minor">
+                            <a:schemeClr val="dk1"/>
+                          </a:fontRef>
+                        </wps:style>
+                        <wps:txbx>
+                          <w:txbxContent>
+                            <w:p>
+                              <w:pPr>
+                                <w:pStyle w:val="NormalWeb"/>
+                                <w:spacing w:before="0" w:beforeAutospacing="0" w:after="160" w:afterAutospacing="0" w:line="252" w:lineRule="auto"/>
+                              </w:pPr>
+                              <w:proofErr w:type="gramStart"/>
+                              <w:r>
+                                <w:rPr>
+                                  <w:rFonts w:eastAsia="Calibri"/>
+                                  <w:sz w:val="22"/>
+                                  <w:szCs w:val="22"/>
+                                </w:rPr>
+                                <w:t>v</w:t>
+                              </w:r>
+                              <w:proofErr w:type="gramEnd"/>
+                            </w:p>
+                          </w:txbxContent>
+                        </wps:txbx>
+                        <wps:bodyPr rot="0" spcFirstLastPara="0" vert="horz" wrap="none" lIns="91440" tIns="45720" rIns="91440" bIns="45720" numCol="1" spcCol="0" rtlCol="0" fromWordArt="0" anchor="t" anchorCtr="0" forceAA="0" compatLnSpc="1">
+                          <a:prstTxWarp prst="textNoShape">
+                            <a:avLst/>
+                          </a:prstTxWarp>
+                          <a:noAutofit/>
+                        </wps:bodyPr>
+                      </wps:wsp>
+                      <wps:wsp>
+                        <wps:cNvPr id="13" name="Text Box 8"/>
+                        <wps:cNvSpPr txBox="1"/>
+                        <wps:spPr>
+                          <a:xfrm>
+                            <a:off x="1408300" y="650754"/>
+                            <a:ext cx="269875" cy="273050"/>
+                          </a:xfrm>
+                          <a:prstGeom prst="rect">
+                            <a:avLst/>
+                          </a:prstGeom>
+                          <a:noFill/>
+                          <a:ln w="6350">
+                            <a:noFill/>
+                          </a:ln>
+                          <a:effectLst/>
+                        </wps:spPr>
+                        <wps:style>
+                          <a:lnRef idx="0">
+                            <a:schemeClr val="accent1"/>
+                          </a:lnRef>
+                          <a:fillRef idx="0">
+                            <a:schemeClr val="accent1"/>
+                          </a:fillRef>
+                          <a:effectRef idx="0">
+                            <a:schemeClr val="accent1"/>
+                          </a:effectRef>
+                          <a:fontRef idx="minor">
+                            <a:schemeClr val="dk1"/>
+                          </a:fontRef>
+                        </wps:style>
+                        <wps:txbx>
+                          <w:txbxContent>
+                            <w:p>
+                              <w:pPr>
+                                <w:pStyle w:val="NormalWeb"/>
+                                <w:spacing w:before="0" w:beforeAutospacing="0" w:after="160" w:afterAutospacing="0" w:line="256" w:lineRule="auto"/>
+                              </w:pPr>
+                              <w:r>
+                                <w:t>ϕ</w:t>
+                              </w:r>
+                            </w:p>
+                          </w:txbxContent>
+                        </wps:txbx>
+                        <wps:bodyPr rot="0" spcFirstLastPara="0" vert="horz" wrap="none" lIns="91440" tIns="45720" rIns="91440" bIns="45720" numCol="1" spcCol="0" rtlCol="0" fromWordArt="0" anchor="t" anchorCtr="0" forceAA="0" compatLnSpc="1">
+                          <a:prstTxWarp prst="textNoShape">
+                            <a:avLst/>
+                          </a:prstTxWarp>
+                          <a:noAutofit/>
+                        </wps:bodyPr>
+                      </wps:wsp>
+                      <wps:wsp>
+                        <wps:cNvPr id="14" name="Arc 14"/>
+                        <wps:cNvSpPr/>
+                        <wps:spPr>
+                          <a:xfrm>
+                            <a:off x="1828801" y="1050879"/>
+                            <a:ext cx="402609" cy="354842"/>
+                          </a:xfrm>
+                          <a:prstGeom prst="arc">
+                            <a:avLst>
+                              <a:gd name="adj1" fmla="val 16200000"/>
+                              <a:gd name="adj2" fmla="val 21064162"/>
+                            </a:avLst>
+                          </a:prstGeom>
+                        </wps:spPr>
+                        <wps:style>
+                          <a:lnRef idx="1">
+                            <a:schemeClr val="accent1"/>
+                          </a:lnRef>
+                          <a:fillRef idx="0">
+                            <a:schemeClr val="accent1"/>
+                          </a:fillRef>
+                          <a:effectRef idx="0">
+                            <a:schemeClr val="accent1"/>
+                          </a:effectRef>
+                          <a:fontRef idx="minor">
+                            <a:schemeClr val="tx1"/>
+                          </a:fontRef>
+                        </wps:style>
+                        <wps:bodyPr rot="0" spcFirstLastPara="0" vertOverflow="overflow" horzOverflow="overflow" vert="horz" wrap="square" lIns="91440" tIns="45720" rIns="91440" bIns="45720" numCol="1" spcCol="0" rtlCol="0" fromWordArt="0" anchor="ctr" anchorCtr="0" forceAA="0" compatLnSpc="1">
+                          <a:prstTxWarp prst="textNoShape">
+                            <a:avLst/>
+                          </a:prstTxWarp>
+                          <a:noAutofit/>
+                        </wps:bodyPr>
+                      </wps:wsp>
+                      <wps:wsp>
+                        <wps:cNvPr id="15" name="Text Box 8"/>
+                        <wps:cNvSpPr txBox="1"/>
+                        <wps:spPr>
+                          <a:xfrm>
+                            <a:off x="1926915" y="1009936"/>
+                            <a:ext cx="277495" cy="273050"/>
+                          </a:xfrm>
+                          <a:prstGeom prst="rect">
+                            <a:avLst/>
+                          </a:prstGeom>
+                          <a:noFill/>
+                          <a:ln w="6350">
+                            <a:noFill/>
+                          </a:ln>
+                          <a:effectLst/>
+                        </wps:spPr>
+                        <wps:style>
+                          <a:lnRef idx="0">
+                            <a:schemeClr val="accent1"/>
+                          </a:lnRef>
+                          <a:fillRef idx="0">
+                            <a:schemeClr val="accent1"/>
+                          </a:fillRef>
+                          <a:effectRef idx="0">
+                            <a:schemeClr val="accent1"/>
+                          </a:effectRef>
+                          <a:fontRef idx="minor">
+                            <a:schemeClr val="dk1"/>
+                          </a:fontRef>
+                        </wps:style>
+                        <wps:txbx>
+                          <w:txbxContent>
+                            <w:p>
+                              <w:pPr>
+                                <w:pStyle w:val="NormalWeb"/>
+                                <w:spacing w:before="0" w:beforeAutospacing="0" w:after="160" w:afterAutospacing="0" w:line="254" w:lineRule="auto"/>
+                              </w:pPr>
+                              <w:proofErr w:type="gramStart"/>
+                              <w:r>
+                                <w:t>φ</w:t>
+                              </w:r>
+                              <w:proofErr w:type="gramEnd"/>
+                            </w:p>
+                          </w:txbxContent>
+                        </wps:txbx>
+                        <wps:bodyPr rot="0" spcFirstLastPara="0" vert="horz" wrap="none" lIns="91440" tIns="45720" rIns="91440" bIns="45720" numCol="1" spcCol="0" rtlCol="0" fromWordArt="0" anchor="t" anchorCtr="0" forceAA="0" compatLnSpc="1">
+                          <a:prstTxWarp prst="textNoShape">
+                            <a:avLst/>
+                          </a:prstTxWarp>
+                          <a:noAutofit/>
+                        </wps:bodyPr>
+                      </wps:wsp>
+                      <wps:wsp>
+                        <wps:cNvPr id="16" name="Arc 16"/>
+                        <wps:cNvSpPr/>
+                        <wps:spPr>
+                          <a:xfrm>
+                            <a:off x="1378425" y="628310"/>
+                            <a:ext cx="316458" cy="306563"/>
+                          </a:xfrm>
+                          <a:prstGeom prst="arc">
+                            <a:avLst>
+                              <a:gd name="adj1" fmla="val 13086787"/>
+                              <a:gd name="adj2" fmla="val 20718476"/>
+                            </a:avLst>
+                          </a:prstGeom>
+                        </wps:spPr>
+                        <wps:style>
+                          <a:lnRef idx="1">
+                            <a:schemeClr val="accent1"/>
+                          </a:lnRef>
+                          <a:fillRef idx="0">
+                            <a:schemeClr val="accent1"/>
+                          </a:fillRef>
+                          <a:effectRef idx="0">
+                            <a:schemeClr val="accent1"/>
+                          </a:effectRef>
+                          <a:fontRef idx="minor">
+                            <a:schemeClr val="tx1"/>
+                          </a:fontRef>
+                        </wps:style>
+                        <wps:bodyPr rot="0" spcFirstLastPara="0" vert="horz" wrap="square" lIns="91440" tIns="45720" rIns="91440" bIns="45720" numCol="1" spcCol="0" rtlCol="0" fromWordArt="0" anchor="ctr" anchorCtr="0" forceAA="0" compatLnSpc="1">
+                          <a:prstTxWarp prst="textNoShape">
+                            <a:avLst/>
+                          </a:prstTxWarp>
+                          <a:noAutofit/>
+                        </wps:bodyPr>
+                      </wps:wsp>
+                    </wpc:wpc>
+                  </a:graphicData>
+                </a:graphic>
+              </wp:inline>
+            </w:drawing>
+          </mc:Choice>
+          <mc:Fallback>
+            <w:pict>
+              <v:group id="Canvas 1" o:spid="_x0000_s1026" editas="canvas" style="width:234.8pt;height:146.65pt;mso-position-horizontal-relative:char;mso-position-vertical-relative:line" coordsize="29819,18624" o:gfxdata="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">
+                <v:shapetype id="_x0000_t75" coordsize="21600,21600" o:spt="75" o:preferrelative="t" path="m@4@5l@4@11@9@11@9@5xe" filled="f" stroked="f">
+                  <v:stroke joinstyle="miter"/>
+                  <v:formulas>
+                    <v:f eqn="if lineDrawn pixelLineWidth 0"/>
+                    <v:f eqn="sum @0 1 0"/>
+                    <v:f eqn="sum 0 0 @1"/>
+                    <v:f eqn="prod @2 1 2"/>
+                    <v:f eqn="prod @3 21600 pixelWidth"/>
+                    <v:f eqn="prod @3 21600 pixelHeight"/>
+                    <v:f eqn="sum @0 0 1"/>
+                    <v:f eqn="prod @6 1 2"/>
+                    <v:f eqn="prod @7 21600 pixelWidth"/>
+                    <v:f eqn="sum @8 21600 0"/>
+                    <v:f eqn="prod @7 21600 pixelHeight"/>
+                    <v:f eqn="sum @10 21600 0"/>
+                  </v:formulas>
+                  <v:path o:extrusionok="f" gradientshapeok="t" o:connecttype="rect"/>
+                  <o:lock v:ext="edit" aspectratio="t"/>
+                </v:shapetype>
+                <v:shape id="_x0000_s1027" type="#_x0000_t75" style="position:absolute;width:29819;height:18624;visibility:visible;mso-wrap-style:square">
+                  <v:fill o:detectmouseclick="t"/>
+                  <v:path o:connecttype="none"/>
+                </v:shape>
+                <v:oval id="Oval 2" o:spid="_x0000_s1028" style="position:absolute;left:13579;top:15899;width:1570;height:1365;visibility:visible;mso-wrap-style:square;v-text-anchor:middle" o:gfxdata="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" fillcolor="#5b9bd5 [3204]" strokecolor="#1f4d78 [1604]" strokeweight="1pt">
+                  <v:stroke joinstyle="miter"/>
+                </v:oval>
+                <v:shapetype id="_x0000_t32" coordsize="21600,21600" o:spt="32" o:oned="t" path="m,l21600,21600e" filled="f">
+                  <v:path arrowok="t" fillok="f" o:connecttype="none"/>
+                  <o:lock v:ext="edit" shapetype="t"/>
+                </v:shapetype>
+                <v:shape id="Straight Arrow Connector 3" o:spid="_x0000_s1029" type="#_x0000_t32" style="position:absolute;left:4435;top:6346;width:9929;height:9553;flip:x y;visibility:visible;mso-wrap-style:square" o:connectortype="straight" o:gfxdata="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" strokecolor="#5b9bd5 [3204]" strokeweight=".5pt">
+                  <v:stroke endarrow="block" joinstyle="miter"/>
+                </v:shape>
+                <v:shape id="Straight Arrow Connector 4" o:spid="_x0000_s1030" type="#_x0000_t32" style="position:absolute;left:14193;top:4640;width:171;height:11259;flip:x y;visibility:visible;mso-wrap-style:square" o:connectortype="straight" o:gfxdata="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" strokecolor="#5b9bd5 [3204]" strokeweight=".5pt">
+                  <v:stroke endarrow="block" joinstyle="miter"/>
+                </v:shape>
+                <v:shape id="Straight Arrow Connector 5" o:spid="_x0000_s1031" type="#_x0000_t32" style="position:absolute;left:14296;top:9826;width:12112;height:6141;flip:y;visibility:visible;mso-wrap-style:square" o:connectortype="straight" o:gfxdata="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" strokecolor="#5b9bd5 [3204]" strokeweight=".5pt">
+                  <v:stroke endarrow="block" joinstyle="miter"/>
+                </v:shape>
+                <v:shape id="Straight Arrow Connector 6" o:spid="_x0000_s1032" type="#_x0000_t32" style="position:absolute;left:14364;top:7438;width:9656;height:8461;flip:y;visibility:visible;mso-wrap-style:square" o:connectortype="straight" o:gfxdata="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" strokecolor="#5b9bd5 [3204]" strokeweight=".5pt">
+                  <v:stroke endarrow="block" joinstyle="miter"/>
+                </v:shape>
+                <v:shape id="Straight Arrow Connector 7" o:spid="_x0000_s1033" type="#_x0000_t32" style="position:absolute;left:14364;top:5049;width:3036;height:10850;flip:y;visibility:visible;mso-wrap-style:square" o:connectortype="straight" o:gfxdata="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" strokecolor="#5b9bd5 [3204]" strokeweight=".5pt">
+                  <v:stroke endarrow="block" joinstyle="miter"/>
+                </v:shape>
+                <v:shapetype id="_x0000_t202" coordsize="21600,21600" o:spt="202" path="m,l,21600r21600,l21600,xe">
+                  <v:stroke joinstyle="miter"/>
+                  <v:path gradientshapeok="t" o:connecttype="rect"/>
+                </v:shapetype>
+                <v:shape id="Text Box 8" o:spid="_x0000_s1034" type="#_x0000_t202" style="position:absolute;left:4844;top:4707;width:2217;height:2731;visibility:visible;mso-wrap-style:none;v-text-anchor:top" o:gfxdata="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" filled="f" stroked="f" strokeweight=".5pt">
+                  <v:textbox>
+                    <w:txbxContent>
+                      <w:p>
+                        <w:proofErr w:type="gramStart"/>
+                        <w:r>
+                          <w:t>l</w:t>
+                        </w:r>
+                        <w:proofErr w:type="gramEnd"/>
+                      </w:p>
+                    </w:txbxContent>
+                  </v:textbox>
+                </v:shape>
+                <v:shape id="Text Box 8" o:spid="_x0000_s1035" type="#_x0000_t202" style="position:absolute;left:12922;top:2250;width:2585;height:2731;visibility:visible;mso-wrap-style:none;v-text-anchor:top" o:gfxdata="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" filled="f" stroked="f" strokeweight=".5pt">
+                  <v:textbox>
+                    <w:txbxContent>
+                      <w:p>
+                        <w:pPr>
+                          <w:pStyle w:val="NormalWeb"/>
+                          <w:spacing w:before="0" w:beforeAutospacing="0" w:after="160" w:afterAutospacing="0" w:line="256" w:lineRule="auto"/>
+                        </w:pPr>
+                        <w:proofErr w:type="gramStart"/>
+                        <w:r>
+                          <w:rPr>
+                            <w:rFonts w:eastAsia="Calibri"/>
+                            <w:sz w:val="22"/>
+                            <w:szCs w:val="22"/>
+                          </w:rPr>
+                          <w:t>n</w:t>
+                        </w:r>
+                        <w:proofErr w:type="gramEnd"/>
+                      </w:p>
+                    </w:txbxContent>
+                  </v:textbox>
+                </v:shape>
+                <v:shape id="Text Box 8" o:spid="_x0000_s1036" type="#_x0000_t202" style="position:absolute;left:17085;top:2960;width:2584;height:2730;visibility:visible;mso-wrap-style:none;v-text-anchor:top" o:gfxdata="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" filled="f" stroked="f" strokeweight=".5pt">
+                  <v:textbox>
+                    <w:txbxContent>
+                      <w:p>
+                        <w:pPr>
+                          <w:pStyle w:val="NormalWeb"/>
+                          <w:spacing w:before="0" w:beforeAutospacing="0" w:after="160" w:afterAutospacing="0" w:line="254" w:lineRule="auto"/>
+                        </w:pPr>
+                        <w:proofErr w:type="gramStart"/>
+                        <w:r>
+                          <w:rPr>
+                            <w:rFonts w:eastAsia="Calibri"/>
+                            <w:sz w:val="22"/>
+                            <w:szCs w:val="22"/>
+                          </w:rPr>
+                          <w:t>h</w:t>
+                        </w:r>
+                        <w:proofErr w:type="gramEnd"/>
+                      </w:p>
+                    </w:txbxContent>
+                  </v:textbox>
+                </v:shape>
+                <v:shape id="Text Box 8" o:spid="_x0000_s1037" type="#_x0000_t202" style="position:absolute;left:23636;top:4870;width:2362;height:2731;visibility:visible;mso-wrap-style:none;v-text-anchor:top" o:gfxdata="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" filled="f" stroked="f" strokeweight=".5pt">
+                  <v:textbox>
+                    <w:txbxContent>
+                      <w:p>
+                        <w:pPr>
+                          <w:pStyle w:val="NormalWeb"/>
+                          <w:spacing w:before="0" w:beforeAutospacing="0" w:after="160" w:afterAutospacing="0" w:line="252" w:lineRule="auto"/>
+                        </w:pPr>
+                        <w:proofErr w:type="gramStart"/>
+                        <w:r>
+                          <w:rPr>
+                            <w:rFonts w:eastAsia="Calibri"/>
+                            <w:sz w:val="22"/>
+                            <w:szCs w:val="22"/>
+                          </w:rPr>
+                          <w:t>r</w:t>
+                        </w:r>
+                        <w:proofErr w:type="gramEnd"/>
+                      </w:p>
+                    </w:txbxContent>
+                  </v:textbox>
+                </v:shape>
+                <v:shape id="Text Box 8" o:spid="_x0000_s1038" type="#_x0000_t202" style="position:absolute;left:26297;top:7941;width:2585;height:2731;visibility:visible;mso-wrap-style:none;v-text-anchor:top" o:gfxdata="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" filled="f" stroked="f" strokeweight=".5pt">
+                  <v:textbox>
+                    <w:txbxContent>
+                      <w:p>
+                        <w:pPr>
+                          <w:pStyle w:val="NormalWeb"/>
+                          <w:spacing w:before="0" w:beforeAutospacing="0" w:after="160" w:afterAutospacing="0" w:line="252" w:lineRule="auto"/>
+                        </w:pPr>
+                        <w:proofErr w:type="gramStart"/>
+                        <w:r>
+                          <w:rPr>
+                            <w:rFonts w:eastAsia="Calibri"/>
+                            <w:sz w:val="22"/>
+                            <w:szCs w:val="22"/>
+                          </w:rPr>
+                          <w:t>v</w:t>
+                        </w:r>
+                        <w:proofErr w:type="gramEnd"/>
+                      </w:p>
+                    </w:txbxContent>
+                  </v:textbox>
+                </v:shape>
+                <v:shape id="Text Box 8" o:spid="_x0000_s1039" type="#_x0000_t202" style="position:absolute;left:14083;top:6507;width:2698;height:2731;visibility:visible;mso-wrap-style:none;v-text-anchor:top" o:gfxdata="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" filled="f" stroked="f" strokeweight=".5pt">
+                  <v:textbox>
+                    <w:txbxContent>
+                      <w:p>
+                        <w:pPr>
+                          <w:pStyle w:val="NormalWeb"/>
+                          <w:spacing w:before="0" w:beforeAutospacing="0" w:after="160" w:afterAutospacing="0" w:line="256" w:lineRule="auto"/>
+                        </w:pPr>
+                        <w:r>
+                          <w:t>ϕ</w:t>
+                        </w:r>
+                      </w:p>
+                    </w:txbxContent>
+                  </v:textbox>
+                </v:shape>
+                <v:shape id="Arc 14" o:spid="_x0000_s1040" style="position:absolute;left:18288;top:10508;width:4026;height:3549;visibility:visible;mso-wrap-style:square;v-text-anchor:middle" coordsize="402609,354842" o:gfxdata="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" path="m201304,nsc298851,,382361,61640,399484,146278l201305,177421v,-59140,-1,-118281,-1,-177421xem201304,nfc298851,,382361,61640,399484,146278e" filled="f" strokecolor="#5b9bd5 [3204]" strokeweight=".5pt">
+                  <v:stroke joinstyle="miter"/>
+                  <v:path arrowok="t" o:connecttype="custom" o:connectlocs="201304,0;399484,146278" o:connectangles="0,0"/>
+                </v:shape>
+                <v:shape id="Text Box 8" o:spid="_x0000_s1041" type="#_x0000_t202" style="position:absolute;left:19269;top:10099;width:2775;height:2730;visibility:visible;mso-wrap-style:none;v-text-anchor:top" o:gfxdata="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" filled="f" stroked="f" strokeweight=".5pt">
+                  <v:textbox>
+                    <w:txbxContent>
+                      <w:p>
+                        <w:pPr>
+                          <w:pStyle w:val="NormalWeb"/>
+                          <w:spacing w:before="0" w:beforeAutospacing="0" w:after="160" w:afterAutospacing="0" w:line="254" w:lineRule="auto"/>
+                        </w:pPr>
+                        <w:proofErr w:type="gramStart"/>
+                        <w:r>
+                          <w:t>φ</w:t>
+                        </w:r>
+                        <w:proofErr w:type="gramEnd"/>
+                      </w:p>
+                    </w:txbxContent>
+                  </v:textbox>
+                </v:shape>
+                <v:shape id="Arc 16" o:spid="_x0000_s1042" style="position:absolute;left:13784;top:6283;width:3164;height:3065;visibility:visible;mso-wrap-style:square;v-text-anchor:middle" coordsize="316458,306563" o:gfxdata="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" path="m35262,56818nsc72303,12506,131673,-8226,189380,3000v58824,11443,105908,54132,121583,110236l158229,153282,35262,56818xem35262,56818nfc72303,12506,131673,-8226,189380,3000v58824,11443,105908,54132,121583,110236e" filled="f" strokecolor="#5b9bd5 [3204]" strokeweight=".5pt">
+                  <v:stroke joinstyle="miter"/>
+                  <v:path arrowok="t" o:connecttype="custom" o:connectlocs="35262,56818;189380,3000;310963,113236" o:connectangles="0,0,0"/>
+                </v:shape>
+                <w10:anchorlock/>
+              </v:group>
+            </w:pict>
+          </mc:Fallback>
+        </mc:AlternateContent>
+      </w:r>
+    </w:p>
+    <w:p>
+      <w:bookmarkStart w:id="0" w:name="_GoBack"/>
+      <w:bookmarkEnd w:id="0"/>
     </w:p>
     <w:sectPr>
       <w:pgSz w:w="11906" w:h="16838"/>
@@ -66,7 +1072,7 @@
 </file>
 
 <file path=word/styles.xml><?xml version="1.0" encoding="utf-8"?>
-<w:styles xmlns:mc="http://schemas.openxmlformats.org/markup-compatibility/2006" xmlns:r="http://schemas.openxmlformats.org/officeDocument/2006/relationships" xmlns:w="http://schemas.openxmlformats.org/wordprocessingml/2006/main" xmlns:w14="http://schemas.microsoft.com/office/word/2010/wordml" xmlns:w15="http://schemas.microsoft.com/office/word/2012/wordml" xmlns:w16se="http://schemas.microsoft.com/office/word/2015/wordml/symex" mc:Ignorable="w14 w15 w16se">
+<w:styles xmlns:mc="http://schemas.openxmlformats.org/markup-compatibility/2006" xmlns:r="http://schemas.openxmlformats.org/officeDocument/2006/relationships" xmlns:w="http://schemas.openxmlformats.org/wordprocessingml/2006/main" xmlns:w14="http://schemas.microsoft.com/office/word/2010/wordml" xmlns:w15="http://schemas.microsoft.com/office/word/2012/wordml" mc:Ignorable="w14 w15">
   <w:docDefaults>
     <w:rPrDefault>
       <w:rPr>
@@ -82,7 +1088,7 @@
       </w:pPr>
     </w:pPrDefault>
   </w:docDefaults>
-  <w:latentStyles w:defLockedState="0" w:defUIPriority="99" w:defSemiHidden="0" w:defUnhideWhenUsed="0" w:defQFormat="0" w:count="372">
+  <w:latentStyles w:defLockedState="0" w:defUIPriority="99" w:defSemiHidden="0" w:defUnhideWhenUsed="0" w:defQFormat="0" w:count="371">
     <w:lsdException w:name="Normal" w:uiPriority="0" w:qFormat="1"/>
     <w:lsdException w:name="heading 1" w:uiPriority="9" w:qFormat="1"/>
     <w:lsdException w:name="heading 2" w:semiHidden="1" w:uiPriority="9" w:unhideWhenUsed="1" w:qFormat="1"/>
@@ -188,6 +1194,7 @@
     <w:lsdException w:name="HTML Sample" w:semiHidden="1" w:unhideWhenUsed="1"/>
     <w:lsdException w:name="HTML Typewriter" w:semiHidden="1" w:unhideWhenUsed="1"/>
     <w:lsdException w:name="HTML Variable" w:semiHidden="1" w:unhideWhenUsed="1"/>
+    <w:lsdException w:name="Normal Table" w:semiHidden="1" w:unhideWhenUsed="1"/>
     <w:lsdException w:name="annotation subject" w:semiHidden="1" w:unhideWhenUsed="1"/>
     <w:lsdException w:name="No List" w:semiHidden="1" w:unhideWhenUsed="1"/>
     <w:lsdException w:name="Outline List 1" w:semiHidden="1" w:unhideWhenUsed="1"/>
@@ -234,8 +1241,10 @@
     <w:lsdException w:name="Table Subtle 2" w:semiHidden="1" w:unhideWhenUsed="1"/>
     <w:lsdException w:name="Table Web 1" w:semiHidden="1" w:unhideWhenUsed="1"/>
     <w:lsdException w:name="Table Web 2" w:semiHidden="1" w:unhideWhenUsed="1"/>
+    <w:lsdException w:name="Table Web 3" w:semiHidden="1" w:unhideWhenUsed="1"/>
     <w:lsdException w:name="Balloon Text" w:semiHidden="1" w:unhideWhenUsed="1"/>
     <w:lsdException w:name="Table Grid" w:uiPriority="39"/>
+    <w:lsdException w:name="Table Theme" w:semiHidden="1" w:unhideWhenUsed="1"/>
     <w:lsdException w:name="Placeholder Text" w:semiHidden="1"/>
     <w:lsdException w:name="No Spacing" w:uiPriority="1" w:qFormat="1"/>
     <w:lsdException w:name="Light Shading" w:uiPriority="60"/>
@@ -451,7 +1460,6 @@
     <w:lsdException w:name="List Table 5 Dark Accent 6" w:uiPriority="50"/>
     <w:lsdException w:name="List Table 6 Colorful Accent 6" w:uiPriority="51"/>
     <w:lsdException w:name="List Table 7 Colorful Accent 6" w:uiPriority="52"/>
-    <w:lsdException w:name="Mention" w:semiHidden="1" w:unhideWhenUsed="1"/>
   </w:latentStyles>
   <w:style w:type="paragraph" w:default="1" w:styleId="Normal">
     <w:name w:val="Normal"/>
@@ -483,6 +1491,33 @@
     <w:uiPriority w:val="99"/>
     <w:semiHidden/>
     <w:unhideWhenUsed/>
+  </w:style>
+  <w:style w:type="character" w:styleId="PlaceholderText">
+    <w:name w:val="Placeholder Text"/>
+    <w:basedOn w:val="DefaultParagraphFont"/>
+    <w:uiPriority w:val="99"/>
+    <w:semiHidden/>
+    <w:rsid w:val="009205AF"/>
+    <w:rPr>
+      <w:color w:val="808080"/>
+    </w:rPr>
+  </w:style>
+  <w:style w:type="paragraph" w:styleId="NormalWeb">
+    <w:name w:val="Normal (Web)"/>
+    <w:basedOn w:val="Normal"/>
+    <w:uiPriority w:val="99"/>
+    <w:semiHidden/>
+    <w:unhideWhenUsed/>
+    <w:rsid w:val="002A5F23"/>
+    <w:pPr>
+      <w:spacing w:before="100" w:beforeAutospacing="1" w:after="100" w:afterAutospacing="1" w:line="240" w:lineRule="auto"/>
+    </w:pPr>
+    <w:rPr>
+      <w:rFonts w:ascii="Times New Roman" w:eastAsiaTheme="minorEastAsia" w:hAnsi="Times New Roman" w:cs="Times New Roman"/>
+      <w:sz w:val="24"/>
+      <w:szCs w:val="24"/>
+      <w:lang w:eastAsia="ja-JP"/>
+    </w:rPr>
   </w:style>
 </w:styles>
 </file>

</xml_diff>